<commit_message>
Finised IDS with visited list. Some verification still needs to be done.
</commit_message>
<xml_diff>
--- a/pset1/PSet1 - CS 7649.docx
+++ b/pset1/PSet1 - CS 7649.docx
@@ -283,7 +283,7 @@
         <w:tblInd w:w="0" w:type="dxa"/>
         <w:tblCellMar>
           <w:top w:w="0" w:type="dxa"/>
-          <w:left w:w="108" w:type="dxa"/>
+          <w:left w:w="98" w:type="dxa"/>
           <w:bottom w:w="0" w:type="dxa"/>
           <w:right w:w="108" w:type="dxa"/>
         </w:tblCellMar>
@@ -292,8 +292,8 @@
       <w:tblGrid>
         <w:gridCol w:w="668"/>
         <w:gridCol w:w="1027"/>
-        <w:gridCol w:w="1053"/>
-        <w:gridCol w:w="1926"/>
+        <w:gridCol w:w="1183"/>
+        <w:gridCol w:w="1796"/>
         <w:gridCol w:w="1620"/>
         <w:gridCol w:w="1823"/>
       </w:tblGrid>
@@ -305,7 +305,7 @@
             <w:tcBorders/>
             <w:shd w:fill="auto" w:val="clear"/>
             <w:tcMar>
-              <w:left w:w="108" w:type="dxa"/>
+              <w:left w:w="98" w:type="dxa"/>
             </w:tcMar>
           </w:tcPr>
           <w:p>
@@ -330,7 +330,7 @@
             <w:tcBorders/>
             <w:shd w:fill="auto" w:val="clear"/>
             <w:tcMar>
-              <w:left w:w="108" w:type="dxa"/>
+              <w:left w:w="98" w:type="dxa"/>
             </w:tcMar>
           </w:tcPr>
           <w:p>
@@ -355,11 +355,11 @@
         </w:tc>
         <w:tc>
           <w:tcPr>
-            <w:tcW w:w="1053" w:type="dxa"/>
-            <w:tcBorders/>
-            <w:shd w:fill="auto" w:val="clear"/>
-            <w:tcMar>
-              <w:left w:w="108" w:type="dxa"/>
+            <w:tcW w:w="1183" w:type="dxa"/>
+            <w:tcBorders/>
+            <w:shd w:fill="auto" w:val="clear"/>
+            <w:tcMar>
+              <w:left w:w="98" w:type="dxa"/>
             </w:tcMar>
           </w:tcPr>
           <w:p>
@@ -382,11 +382,11 @@
         </w:tc>
         <w:tc>
           <w:tcPr>
-            <w:tcW w:w="1926" w:type="dxa"/>
-            <w:tcBorders/>
-            <w:shd w:fill="auto" w:val="clear"/>
-            <w:tcMar>
-              <w:left w:w="108" w:type="dxa"/>
+            <w:tcW w:w="1796" w:type="dxa"/>
+            <w:tcBorders/>
+            <w:shd w:fill="auto" w:val="clear"/>
+            <w:tcMar>
+              <w:left w:w="98" w:type="dxa"/>
             </w:tcMar>
           </w:tcPr>
           <w:p>
@@ -413,7 +413,7 @@
             <w:tcBorders/>
             <w:shd w:fill="auto" w:val="clear"/>
             <w:tcMar>
-              <w:left w:w="108" w:type="dxa"/>
+              <w:left w:w="98" w:type="dxa"/>
             </w:tcMar>
           </w:tcPr>
           <w:p>
@@ -440,7 +440,7 @@
             <w:tcBorders/>
             <w:shd w:fill="auto" w:val="clear"/>
             <w:tcMar>
-              <w:left w:w="108" w:type="dxa"/>
+              <w:left w:w="98" w:type="dxa"/>
             </w:tcMar>
           </w:tcPr>
           <w:p>
@@ -471,7 +471,7 @@
             <w:tcBorders/>
             <w:shd w:fill="auto" w:val="clear"/>
             <w:tcMar>
-              <w:left w:w="108" w:type="dxa"/>
+              <w:left w:w="98" w:type="dxa"/>
             </w:tcMar>
             <w:vAlign w:val="center"/>
           </w:tcPr>
@@ -498,7 +498,7 @@
             <w:tcBorders/>
             <w:shd w:fill="auto" w:val="clear"/>
             <w:tcMar>
-              <w:left w:w="108" w:type="dxa"/>
+              <w:left w:w="98" w:type="dxa"/>
             </w:tcMar>
           </w:tcPr>
           <w:p>
@@ -521,51 +521,64 @@
         </w:tc>
         <w:tc>
           <w:tcPr>
-            <w:tcW w:w="1053" w:type="dxa"/>
-            <w:tcBorders/>
-            <w:shd w:fill="auto" w:val="clear"/>
-            <w:tcMar>
-              <w:left w:w="108" w:type="dxa"/>
-            </w:tcMar>
-          </w:tcPr>
-          <w:p>
-            <w:pPr>
-              <w:pStyle w:val="Normal"/>
-              <w:spacing w:lineRule="auto" w:line="240" w:before="0" w:after="0"/>
-              <w:rPr>
-                <w:b/>
-                <w:b/>
-              </w:rPr>
-            </w:pPr>
-            <w:r>
-              <w:rPr>
-                <w:b/>
-              </w:rPr>
-            </w:r>
-          </w:p>
-        </w:tc>
-        <w:tc>
-          <w:tcPr>
-            <w:tcW w:w="1926" w:type="dxa"/>
-            <w:tcBorders/>
-            <w:shd w:fill="auto" w:val="clear"/>
-            <w:tcMar>
-              <w:left w:w="108" w:type="dxa"/>
-            </w:tcMar>
-          </w:tcPr>
-          <w:p>
-            <w:pPr>
-              <w:pStyle w:val="Normal"/>
-              <w:spacing w:lineRule="auto" w:line="240" w:before="0" w:after="0"/>
-              <w:rPr>
-                <w:b/>
-                <w:b/>
-              </w:rPr>
-            </w:pPr>
-            <w:r>
-              <w:rPr>
-                <w:b/>
-              </w:rPr>
+            <w:tcW w:w="1183" w:type="dxa"/>
+            <w:tcBorders/>
+            <w:shd w:fill="auto" w:val="clear"/>
+            <w:tcMar>
+              <w:left w:w="98" w:type="dxa"/>
+            </w:tcMar>
+          </w:tcPr>
+          <w:p>
+            <w:pPr>
+              <w:pStyle w:val="Normal"/>
+              <w:spacing w:lineRule="auto" w:line="240" w:before="0" w:after="0"/>
+              <w:rPr>
+                <w:b w:val="false"/>
+                <w:b w:val="false"/>
+                <w:bCs w:val="false"/>
+              </w:rPr>
+            </w:pPr>
+            <w:r>
+              <w:rPr>
+                <w:b w:val="false"/>
+                <w:bCs w:val="false"/>
+              </w:rPr>
+              <w:t>Infeasible</w:t>
+            </w:r>
+          </w:p>
+        </w:tc>
+        <w:tc>
+          <w:tcPr>
+            <w:tcW w:w="1796" w:type="dxa"/>
+            <w:tcBorders/>
+            <w:shd w:fill="auto" w:val="clear"/>
+            <w:tcMar>
+              <w:left w:w="98" w:type="dxa"/>
+            </w:tcMar>
+          </w:tcPr>
+          <w:p>
+            <w:pPr>
+              <w:pStyle w:val="Normal"/>
+              <w:spacing w:lineRule="auto" w:line="240" w:before="0" w:after="0"/>
+              <w:rPr>
+                <w:b w:val="false"/>
+                <w:b w:val="false"/>
+                <w:bCs w:val="false"/>
+              </w:rPr>
+            </w:pPr>
+            <w:r>
+              <w:rPr>
+                <w:b w:val="false"/>
+                <w:bCs w:val="false"/>
+              </w:rPr>
+              <w:t xml:space="preserve">      </w:t>
+            </w:r>
+            <w:r>
+              <w:rPr>
+                <w:b w:val="false"/>
+                <w:bCs w:val="false"/>
+              </w:rPr>
+              <w:t>Infeasible</w:t>
             </w:r>
           </w:p>
         </w:tc>
@@ -575,22 +588,32 @@
             <w:tcBorders/>
             <w:shd w:fill="auto" w:val="clear"/>
             <w:tcMar>
-              <w:left w:w="108" w:type="dxa"/>
-            </w:tcMar>
-          </w:tcPr>
-          <w:p>
-            <w:pPr>
-              <w:pStyle w:val="Normal"/>
-              <w:spacing w:lineRule="auto" w:line="240" w:before="0" w:after="0"/>
-              <w:rPr>
-                <w:b/>
-                <w:b/>
-              </w:rPr>
-            </w:pPr>
-            <w:r>
-              <w:rPr>
-                <w:b/>
-              </w:rPr>
+              <w:left w:w="98" w:type="dxa"/>
+            </w:tcMar>
+          </w:tcPr>
+          <w:p>
+            <w:pPr>
+              <w:pStyle w:val="Normal"/>
+              <w:spacing w:lineRule="auto" w:line="240" w:before="0" w:after="0"/>
+              <w:rPr>
+                <w:b w:val="false"/>
+                <w:b w:val="false"/>
+                <w:bCs w:val="false"/>
+              </w:rPr>
+            </w:pPr>
+            <w:r>
+              <w:rPr>
+                <w:b w:val="false"/>
+                <w:bCs w:val="false"/>
+              </w:rPr>
+              <w:t xml:space="preserve">   </w:t>
+            </w:r>
+            <w:r>
+              <w:rPr>
+                <w:b w:val="false"/>
+                <w:bCs w:val="false"/>
+              </w:rPr>
+              <w:t>Infeasible</w:t>
             </w:r>
           </w:p>
         </w:tc>
@@ -600,22 +623,32 @@
             <w:tcBorders/>
             <w:shd w:fill="auto" w:val="clear"/>
             <w:tcMar>
-              <w:left w:w="108" w:type="dxa"/>
-            </w:tcMar>
-          </w:tcPr>
-          <w:p>
-            <w:pPr>
-              <w:pStyle w:val="Normal"/>
-              <w:spacing w:lineRule="auto" w:line="240" w:before="0" w:after="0"/>
-              <w:rPr>
-                <w:b/>
-                <w:b/>
-              </w:rPr>
-            </w:pPr>
-            <w:r>
-              <w:rPr>
-                <w:b/>
-              </w:rPr>
+              <w:left w:w="98" w:type="dxa"/>
+            </w:tcMar>
+          </w:tcPr>
+          <w:p>
+            <w:pPr>
+              <w:pStyle w:val="Normal"/>
+              <w:spacing w:lineRule="auto" w:line="240" w:before="0" w:after="0"/>
+              <w:rPr>
+                <w:b w:val="false"/>
+                <w:b w:val="false"/>
+                <w:bCs w:val="false"/>
+              </w:rPr>
+            </w:pPr>
+            <w:r>
+              <w:rPr>
+                <w:b w:val="false"/>
+                <w:bCs w:val="false"/>
+              </w:rPr>
+              <w:t xml:space="preserve">    </w:t>
+            </w:r>
+            <w:r>
+              <w:rPr>
+                <w:b w:val="false"/>
+                <w:bCs w:val="false"/>
+              </w:rPr>
+              <w:t>Infeasible</w:t>
             </w:r>
           </w:p>
         </w:tc>
@@ -629,7 +662,7 @@
             <w:tcBorders/>
             <w:shd w:fill="auto" w:val="clear"/>
             <w:tcMar>
-              <w:left w:w="108" w:type="dxa"/>
+              <w:left w:w="98" w:type="dxa"/>
             </w:tcMar>
             <w:vAlign w:val="center"/>
           </w:tcPr>
@@ -655,7 +688,7 @@
             <w:tcBorders/>
             <w:shd w:fill="auto" w:val="clear"/>
             <w:tcMar>
-              <w:left w:w="108" w:type="dxa"/>
+              <w:left w:w="98" w:type="dxa"/>
             </w:tcMar>
           </w:tcPr>
           <w:p>
@@ -678,51 +711,72 @@
         </w:tc>
         <w:tc>
           <w:tcPr>
-            <w:tcW w:w="1053" w:type="dxa"/>
-            <w:tcBorders/>
-            <w:shd w:fill="auto" w:val="clear"/>
-            <w:tcMar>
-              <w:left w:w="108" w:type="dxa"/>
-            </w:tcMar>
-          </w:tcPr>
-          <w:p>
-            <w:pPr>
-              <w:pStyle w:val="Normal"/>
-              <w:spacing w:lineRule="auto" w:line="240" w:before="0" w:after="0"/>
-              <w:rPr>
-                <w:b/>
-                <w:b/>
-              </w:rPr>
-            </w:pPr>
-            <w:r>
-              <w:rPr>
-                <w:b/>
-              </w:rPr>
-            </w:r>
-          </w:p>
-        </w:tc>
-        <w:tc>
-          <w:tcPr>
-            <w:tcW w:w="1926" w:type="dxa"/>
-            <w:tcBorders/>
-            <w:shd w:fill="auto" w:val="clear"/>
-            <w:tcMar>
-              <w:left w:w="108" w:type="dxa"/>
-            </w:tcMar>
-          </w:tcPr>
-          <w:p>
-            <w:pPr>
-              <w:pStyle w:val="Normal"/>
-              <w:spacing w:lineRule="auto" w:line="240" w:before="0" w:after="0"/>
-              <w:rPr>
-                <w:b/>
-                <w:b/>
-              </w:rPr>
-            </w:pPr>
-            <w:r>
-              <w:rPr>
-                <w:b/>
-              </w:rPr>
+            <w:tcW w:w="1183" w:type="dxa"/>
+            <w:tcBorders/>
+            <w:shd w:fill="auto" w:val="clear"/>
+            <w:tcMar>
+              <w:left w:w="98" w:type="dxa"/>
+            </w:tcMar>
+          </w:tcPr>
+          <w:p>
+            <w:pPr>
+              <w:pStyle w:val="Normal"/>
+              <w:spacing w:lineRule="auto" w:line="240" w:before="0" w:after="0"/>
+              <w:rPr>
+                <w:b w:val="false"/>
+                <w:b w:val="false"/>
+                <w:bCs w:val="false"/>
+              </w:rPr>
+            </w:pPr>
+            <w:r>
+              <w:rPr>
+                <w:b w:val="false"/>
+                <w:bCs w:val="false"/>
+              </w:rPr>
+              <w:t>5.05 x 10</w:t>
+            </w:r>
+            <w:r>
+              <w:rPr>
+                <w:b w:val="false"/>
+                <w:bCs w:val="false"/>
+                <w:vertAlign w:val="superscript"/>
+              </w:rPr>
+              <w:t>-5</w:t>
+            </w:r>
+          </w:p>
+        </w:tc>
+        <w:tc>
+          <w:tcPr>
+            <w:tcW w:w="1796" w:type="dxa"/>
+            <w:tcBorders/>
+            <w:shd w:fill="auto" w:val="clear"/>
+            <w:tcMar>
+              <w:left w:w="98" w:type="dxa"/>
+            </w:tcMar>
+          </w:tcPr>
+          <w:p>
+            <w:pPr>
+              <w:pStyle w:val="Normal"/>
+              <w:spacing w:lineRule="auto" w:line="240" w:before="0" w:after="0"/>
+              <w:rPr>
+                <w:b w:val="false"/>
+                <w:b w:val="false"/>
+                <w:bCs w:val="false"/>
+              </w:rPr>
+            </w:pPr>
+            <w:r>
+              <w:rPr>
+                <w:b w:val="false"/>
+                <w:bCs w:val="false"/>
+              </w:rPr>
+              <w:t xml:space="preserve">             </w:t>
+            </w:r>
+            <w:r>
+              <w:rPr>
+                <w:b w:val="false"/>
+                <w:bCs w:val="false"/>
+              </w:rPr>
+              <w:t>14</w:t>
             </w:r>
           </w:p>
         </w:tc>
@@ -732,22 +786,32 @@
             <w:tcBorders/>
             <w:shd w:fill="auto" w:val="clear"/>
             <w:tcMar>
-              <w:left w:w="108" w:type="dxa"/>
-            </w:tcMar>
-          </w:tcPr>
-          <w:p>
-            <w:pPr>
-              <w:pStyle w:val="Normal"/>
-              <w:spacing w:lineRule="auto" w:line="240" w:before="0" w:after="0"/>
-              <w:rPr>
-                <w:b/>
-                <w:b/>
-              </w:rPr>
-            </w:pPr>
-            <w:r>
-              <w:rPr>
-                <w:b/>
-              </w:rPr>
+              <w:left w:w="98" w:type="dxa"/>
+            </w:tcMar>
+          </w:tcPr>
+          <w:p>
+            <w:pPr>
+              <w:pStyle w:val="Normal"/>
+              <w:spacing w:lineRule="auto" w:line="240" w:before="0" w:after="0"/>
+              <w:rPr>
+                <w:b w:val="false"/>
+                <w:b w:val="false"/>
+                <w:bCs w:val="false"/>
+              </w:rPr>
+            </w:pPr>
+            <w:r>
+              <w:rPr>
+                <w:b w:val="false"/>
+                <w:bCs w:val="false"/>
+              </w:rPr>
+              <w:t xml:space="preserve">        </w:t>
+            </w:r>
+            <w:r>
+              <w:rPr>
+                <w:b w:val="false"/>
+                <w:bCs w:val="false"/>
+              </w:rPr>
+              <w:t>30</w:t>
             </w:r>
           </w:p>
         </w:tc>
@@ -757,22 +821,32 @@
             <w:tcBorders/>
             <w:shd w:fill="auto" w:val="clear"/>
             <w:tcMar>
-              <w:left w:w="108" w:type="dxa"/>
-            </w:tcMar>
-          </w:tcPr>
-          <w:p>
-            <w:pPr>
-              <w:pStyle w:val="Normal"/>
-              <w:spacing w:lineRule="auto" w:line="240" w:before="0" w:after="0"/>
-              <w:rPr>
-                <w:b/>
-                <w:b/>
-              </w:rPr>
-            </w:pPr>
-            <w:r>
-              <w:rPr>
-                <w:b/>
-              </w:rPr>
+              <w:left w:w="98" w:type="dxa"/>
+            </w:tcMar>
+          </w:tcPr>
+          <w:p>
+            <w:pPr>
+              <w:pStyle w:val="Normal"/>
+              <w:spacing w:lineRule="auto" w:line="240" w:before="0" w:after="0"/>
+              <w:rPr>
+                <w:b w:val="false"/>
+                <w:b w:val="false"/>
+                <w:bCs w:val="false"/>
+              </w:rPr>
+            </w:pPr>
+            <w:r>
+              <w:rPr>
+                <w:b w:val="false"/>
+                <w:bCs w:val="false"/>
+              </w:rPr>
+              <w:t xml:space="preserve">           </w:t>
+            </w:r>
+            <w:r>
+              <w:rPr>
+                <w:b w:val="false"/>
+                <w:bCs w:val="false"/>
+              </w:rPr>
+              <w:t>9</w:t>
             </w:r>
           </w:p>
         </w:tc>
@@ -786,7 +860,7 @@
             <w:tcBorders/>
             <w:shd w:fill="auto" w:val="clear"/>
             <w:tcMar>
-              <w:left w:w="108" w:type="dxa"/>
+              <w:left w:w="98" w:type="dxa"/>
             </w:tcMar>
             <w:vAlign w:val="center"/>
           </w:tcPr>
@@ -813,7 +887,7 @@
             <w:tcBorders/>
             <w:shd w:fill="auto" w:val="clear"/>
             <w:tcMar>
-              <w:left w:w="108" w:type="dxa"/>
+              <w:left w:w="98" w:type="dxa"/>
             </w:tcMar>
           </w:tcPr>
           <w:p>
@@ -836,51 +910,70 @@
         </w:tc>
         <w:tc>
           <w:tcPr>
-            <w:tcW w:w="1053" w:type="dxa"/>
-            <w:tcBorders/>
-            <w:shd w:fill="auto" w:val="clear"/>
-            <w:tcMar>
-              <w:left w:w="108" w:type="dxa"/>
-            </w:tcMar>
-          </w:tcPr>
-          <w:p>
-            <w:pPr>
-              <w:pStyle w:val="Normal"/>
-              <w:spacing w:lineRule="auto" w:line="240" w:before="0" w:after="0"/>
-              <w:rPr>
-                <w:b/>
-                <w:b/>
-              </w:rPr>
-            </w:pPr>
-            <w:r>
-              <w:rPr>
-                <w:b/>
-              </w:rPr>
-            </w:r>
-          </w:p>
-        </w:tc>
-        <w:tc>
-          <w:tcPr>
-            <w:tcW w:w="1926" w:type="dxa"/>
-            <w:tcBorders/>
-            <w:shd w:fill="auto" w:val="clear"/>
-            <w:tcMar>
-              <w:left w:w="108" w:type="dxa"/>
-            </w:tcMar>
-          </w:tcPr>
-          <w:p>
-            <w:pPr>
-              <w:pStyle w:val="Normal"/>
-              <w:spacing w:lineRule="auto" w:line="240" w:before="0" w:after="0"/>
-              <w:rPr>
-                <w:b/>
-                <w:b/>
-              </w:rPr>
-            </w:pPr>
-            <w:r>
-              <w:rPr>
-                <w:b/>
-              </w:rPr>
+            <w:tcW w:w="1183" w:type="dxa"/>
+            <w:tcBorders/>
+            <w:shd w:fill="auto" w:val="clear"/>
+            <w:tcMar>
+              <w:left w:w="98" w:type="dxa"/>
+            </w:tcMar>
+          </w:tcPr>
+          <w:p>
+            <w:pPr>
+              <w:pStyle w:val="Normal"/>
+              <w:spacing w:lineRule="auto" w:line="240" w:before="0" w:after="0"/>
+              <w:rPr>
+                <w:b w:val="false"/>
+                <w:b w:val="false"/>
+                <w:bCs w:val="false"/>
+              </w:rPr>
+            </w:pPr>
+            <w:r>
+              <w:rPr>
+                <w:b w:val="false"/>
+                <w:bCs w:val="false"/>
+              </w:rPr>
+              <w:t>3.91 x 10</w:t>
+            </w:r>
+            <w:r>
+              <w:rPr>
+                <w:b w:val="false"/>
+                <w:bCs w:val="false"/>
+                <w:vertAlign w:val="superscript"/>
+              </w:rPr>
+              <w:t>-3</w:t>
+            </w:r>
+          </w:p>
+        </w:tc>
+        <w:tc>
+          <w:tcPr>
+            <w:tcW w:w="1796" w:type="dxa"/>
+            <w:tcBorders/>
+            <w:shd w:fill="auto" w:val="clear"/>
+            <w:tcMar>
+              <w:left w:w="98" w:type="dxa"/>
+            </w:tcMar>
+          </w:tcPr>
+          <w:p>
+            <w:pPr>
+              <w:pStyle w:val="Normal"/>
+              <w:spacing w:lineRule="auto" w:line="240" w:before="0" w:after="0"/>
+              <w:rPr>
+                <w:b/>
+                <w:b/>
+              </w:rPr>
+            </w:pPr>
+            <w:r>
+              <w:rPr>
+                <w:b/>
+              </w:rPr>
+              <w:t xml:space="preserve">            </w:t>
+            </w:r>
+            <w:r>
+              <w:rPr>
+                <w:b w:val="false"/>
+                <w:bCs w:val="false"/>
+              </w:rPr>
+              <w:t>800</w:t>
             </w:r>
           </w:p>
         </w:tc>
@@ -890,22 +983,30 @@
             <w:tcBorders/>
             <w:shd w:fill="auto" w:val="clear"/>
             <w:tcMar>
-              <w:left w:w="108" w:type="dxa"/>
-            </w:tcMar>
-          </w:tcPr>
-          <w:p>
-            <w:pPr>
-              <w:pStyle w:val="Normal"/>
-              <w:spacing w:lineRule="auto" w:line="240" w:before="0" w:after="0"/>
-              <w:rPr>
-                <w:b/>
-                <w:b/>
-              </w:rPr>
-            </w:pPr>
-            <w:r>
-              <w:rPr>
-                <w:b/>
-              </w:rPr>
+              <w:left w:w="98" w:type="dxa"/>
+            </w:tcMar>
+          </w:tcPr>
+          <w:p>
+            <w:pPr>
+              <w:pStyle w:val="Normal"/>
+              <w:spacing w:lineRule="auto" w:line="240" w:before="0" w:after="0"/>
+              <w:rPr>
+                <w:b/>
+                <w:b/>
+              </w:rPr>
+            </w:pPr>
+            <w:r>
+              <w:rPr>
+                <w:b/>
+              </w:rPr>
+              <w:t xml:space="preserve">      </w:t>
+            </w:r>
+            <w:r>
+              <w:rPr>
+                <w:b w:val="false"/>
+                <w:bCs w:val="false"/>
+              </w:rPr>
+              <w:t>3098</w:t>
             </w:r>
           </w:p>
         </w:tc>
@@ -915,22 +1016,30 @@
             <w:tcBorders/>
             <w:shd w:fill="auto" w:val="clear"/>
             <w:tcMar>
-              <w:left w:w="108" w:type="dxa"/>
-            </w:tcMar>
-          </w:tcPr>
-          <w:p>
-            <w:pPr>
-              <w:pStyle w:val="Normal"/>
-              <w:spacing w:lineRule="auto" w:line="240" w:before="0" w:after="0"/>
-              <w:rPr>
-                <w:b/>
-                <w:b/>
-              </w:rPr>
-            </w:pPr>
-            <w:r>
-              <w:rPr>
-                <w:b/>
-              </w:rPr>
+              <w:left w:w="98" w:type="dxa"/>
+            </w:tcMar>
+          </w:tcPr>
+          <w:p>
+            <w:pPr>
+              <w:pStyle w:val="Normal"/>
+              <w:spacing w:lineRule="auto" w:line="240" w:before="0" w:after="0"/>
+              <w:rPr>
+                <w:b/>
+                <w:b/>
+              </w:rPr>
+            </w:pPr>
+            <w:r>
+              <w:rPr>
+                <w:b/>
+              </w:rPr>
+              <w:t xml:space="preserve">           </w:t>
+            </w:r>
+            <w:r>
+              <w:rPr>
+                <w:b w:val="false"/>
+                <w:bCs w:val="false"/>
+              </w:rPr>
+              <w:t>6</w:t>
             </w:r>
           </w:p>
         </w:tc>
@@ -944,7 +1053,7 @@
             <w:tcBorders/>
             <w:shd w:fill="auto" w:val="clear"/>
             <w:tcMar>
-              <w:left w:w="108" w:type="dxa"/>
+              <w:left w:w="98" w:type="dxa"/>
             </w:tcMar>
             <w:vAlign w:val="center"/>
           </w:tcPr>
@@ -970,7 +1079,7 @@
             <w:tcBorders/>
             <w:shd w:fill="auto" w:val="clear"/>
             <w:tcMar>
-              <w:left w:w="108" w:type="dxa"/>
+              <w:left w:w="98" w:type="dxa"/>
             </w:tcMar>
           </w:tcPr>
           <w:p>
@@ -993,39 +1102,47 @@
         </w:tc>
         <w:tc>
           <w:tcPr>
-            <w:tcW w:w="1053" w:type="dxa"/>
-            <w:tcBorders/>
-            <w:shd w:fill="auto" w:val="clear"/>
-            <w:tcMar>
-              <w:left w:w="108" w:type="dxa"/>
-            </w:tcMar>
-          </w:tcPr>
-          <w:p>
-            <w:pPr>
-              <w:pStyle w:val="Normal"/>
-              <w:spacing w:lineRule="auto" w:line="240" w:before="0" w:after="0"/>
-              <w:rPr>
-                <w:b w:val="false"/>
-                <w:b w:val="false"/>
-                <w:bCs w:val="false"/>
-              </w:rPr>
-            </w:pPr>
-            <w:r>
-              <w:rPr>
-                <w:b w:val="false"/>
-                <w:bCs w:val="false"/>
-              </w:rPr>
-              <w:t>0.00015</w:t>
-            </w:r>
-          </w:p>
-        </w:tc>
-        <w:tc>
-          <w:tcPr>
-            <w:tcW w:w="1926" w:type="dxa"/>
-            <w:tcBorders/>
-            <w:shd w:fill="auto" w:val="clear"/>
-            <w:tcMar>
-              <w:left w:w="108" w:type="dxa"/>
+            <w:tcW w:w="1183" w:type="dxa"/>
+            <w:tcBorders/>
+            <w:shd w:fill="auto" w:val="clear"/>
+            <w:tcMar>
+              <w:left w:w="98" w:type="dxa"/>
+            </w:tcMar>
+          </w:tcPr>
+          <w:p>
+            <w:pPr>
+              <w:pStyle w:val="Normal"/>
+              <w:spacing w:lineRule="auto" w:line="240" w:before="0" w:after="0"/>
+              <w:rPr>
+                <w:b w:val="false"/>
+                <w:b w:val="false"/>
+                <w:bCs w:val="false"/>
+              </w:rPr>
+            </w:pPr>
+            <w:r>
+              <w:rPr>
+                <w:b w:val="false"/>
+                <w:bCs w:val="false"/>
+              </w:rPr>
+              <w:t>1.51 x 10</w:t>
+            </w:r>
+            <w:r>
+              <w:rPr>
+                <w:b w:val="false"/>
+                <w:bCs w:val="false"/>
+                <w:vertAlign w:val="superscript"/>
+              </w:rPr>
+              <w:t>-4</w:t>
+            </w:r>
+          </w:p>
+        </w:tc>
+        <w:tc>
+          <w:tcPr>
+            <w:tcW w:w="1796" w:type="dxa"/>
+            <w:tcBorders/>
+            <w:shd w:fill="auto" w:val="clear"/>
+            <w:tcMar>
+              <w:left w:w="98" w:type="dxa"/>
             </w:tcMar>
           </w:tcPr>
           <w:p>
@@ -1060,7 +1177,7 @@
             <w:tcBorders/>
             <w:shd w:fill="auto" w:val="clear"/>
             <w:tcMar>
-              <w:left w:w="108" w:type="dxa"/>
+              <w:left w:w="98" w:type="dxa"/>
             </w:tcMar>
           </w:tcPr>
           <w:p>
@@ -1095,7 +1212,7 @@
             <w:tcBorders/>
             <w:shd w:fill="auto" w:val="clear"/>
             <w:tcMar>
-              <w:left w:w="108" w:type="dxa"/>
+              <w:left w:w="98" w:type="dxa"/>
             </w:tcMar>
           </w:tcPr>
           <w:p>
@@ -1134,7 +1251,7 @@
             <w:tcBorders/>
             <w:shd w:fill="auto" w:val="clear"/>
             <w:tcMar>
-              <w:left w:w="108" w:type="dxa"/>
+              <w:left w:w="98" w:type="dxa"/>
             </w:tcMar>
             <w:vAlign w:val="center"/>
           </w:tcPr>
@@ -1161,7 +1278,7 @@
             <w:tcBorders/>
             <w:shd w:fill="auto" w:val="clear"/>
             <w:tcMar>
-              <w:left w:w="108" w:type="dxa"/>
+              <w:left w:w="98" w:type="dxa"/>
             </w:tcMar>
           </w:tcPr>
           <w:p>
@@ -1184,36 +1301,36 @@
         </w:tc>
         <w:tc>
           <w:tcPr>
-            <w:tcW w:w="1053" w:type="dxa"/>
-            <w:tcBorders/>
-            <w:shd w:fill="auto" w:val="clear"/>
-            <w:tcMar>
-              <w:left w:w="108" w:type="dxa"/>
-            </w:tcMar>
-          </w:tcPr>
-          <w:p>
-            <w:pPr>
-              <w:pStyle w:val="Normal"/>
-              <w:spacing w:lineRule="auto" w:line="240" w:before="0" w:after="0"/>
-              <w:rPr>
-                <w:b/>
-                <w:b/>
-              </w:rPr>
-            </w:pPr>
-            <w:r>
-              <w:rPr>
-                <w:b/>
-              </w:rPr>
-            </w:r>
-          </w:p>
-        </w:tc>
-        <w:tc>
-          <w:tcPr>
-            <w:tcW w:w="1926" w:type="dxa"/>
-            <w:tcBorders/>
-            <w:shd w:fill="auto" w:val="clear"/>
-            <w:tcMar>
-              <w:left w:w="108" w:type="dxa"/>
+            <w:tcW w:w="1183" w:type="dxa"/>
+            <w:tcBorders/>
+            <w:shd w:fill="auto" w:val="clear"/>
+            <w:tcMar>
+              <w:left w:w="98" w:type="dxa"/>
+            </w:tcMar>
+          </w:tcPr>
+          <w:p>
+            <w:pPr>
+              <w:pStyle w:val="Normal"/>
+              <w:spacing w:lineRule="auto" w:line="240" w:before="0" w:after="0"/>
+              <w:rPr>
+                <w:b/>
+                <w:b/>
+              </w:rPr>
+            </w:pPr>
+            <w:r>
+              <w:rPr>
+                <w:b/>
+              </w:rPr>
+            </w:r>
+          </w:p>
+        </w:tc>
+        <w:tc>
+          <w:tcPr>
+            <w:tcW w:w="1796" w:type="dxa"/>
+            <w:tcBorders/>
+            <w:shd w:fill="auto" w:val="clear"/>
+            <w:tcMar>
+              <w:left w:w="98" w:type="dxa"/>
             </w:tcMar>
           </w:tcPr>
           <w:p>
@@ -1238,7 +1355,7 @@
             <w:tcBorders/>
             <w:shd w:fill="auto" w:val="clear"/>
             <w:tcMar>
-              <w:left w:w="108" w:type="dxa"/>
+              <w:left w:w="98" w:type="dxa"/>
             </w:tcMar>
           </w:tcPr>
           <w:p>
@@ -1263,7 +1380,7 @@
             <w:tcBorders/>
             <w:shd w:fill="auto" w:val="clear"/>
             <w:tcMar>
-              <w:left w:w="108" w:type="dxa"/>
+              <w:left w:w="98" w:type="dxa"/>
             </w:tcMar>
           </w:tcPr>
           <w:p>
@@ -1292,7 +1409,7 @@
             <w:tcBorders/>
             <w:shd w:fill="auto" w:val="clear"/>
             <w:tcMar>
-              <w:left w:w="108" w:type="dxa"/>
+              <w:left w:w="98" w:type="dxa"/>
             </w:tcMar>
           </w:tcPr>
           <w:p>
@@ -1317,7 +1434,7 @@
             <w:tcBorders/>
             <w:shd w:fill="auto" w:val="clear"/>
             <w:tcMar>
-              <w:left w:w="108" w:type="dxa"/>
+              <w:left w:w="98" w:type="dxa"/>
             </w:tcMar>
           </w:tcPr>
           <w:p>
@@ -1340,51 +1457,78 @@
         </w:tc>
         <w:tc>
           <w:tcPr>
-            <w:tcW w:w="1053" w:type="dxa"/>
-            <w:tcBorders/>
-            <w:shd w:fill="auto" w:val="clear"/>
-            <w:tcMar>
-              <w:left w:w="108" w:type="dxa"/>
-            </w:tcMar>
-          </w:tcPr>
-          <w:p>
-            <w:pPr>
-              <w:pStyle w:val="Normal"/>
-              <w:spacing w:lineRule="auto" w:line="240" w:before="0" w:after="0"/>
-              <w:rPr>
-                <w:b/>
-                <w:b/>
-              </w:rPr>
-            </w:pPr>
-            <w:r>
-              <w:rPr>
-                <w:b/>
-              </w:rPr>
-            </w:r>
-          </w:p>
-        </w:tc>
-        <w:tc>
-          <w:tcPr>
-            <w:tcW w:w="1926" w:type="dxa"/>
-            <w:tcBorders/>
-            <w:shd w:fill="auto" w:val="clear"/>
-            <w:tcMar>
-              <w:left w:w="108" w:type="dxa"/>
-            </w:tcMar>
-          </w:tcPr>
-          <w:p>
-            <w:pPr>
-              <w:pStyle w:val="Normal"/>
-              <w:spacing w:lineRule="auto" w:line="240" w:before="0" w:after="0"/>
-              <w:rPr>
-                <w:b/>
-                <w:b/>
-              </w:rPr>
-            </w:pPr>
-            <w:r>
-              <w:rPr>
-                <w:b/>
-              </w:rPr>
+            <w:tcW w:w="1183" w:type="dxa"/>
+            <w:tcBorders/>
+            <w:shd w:fill="auto" w:val="clear"/>
+            <w:tcMar>
+              <w:left w:w="98" w:type="dxa"/>
+            </w:tcMar>
+          </w:tcPr>
+          <w:p>
+            <w:pPr>
+              <w:pStyle w:val="Normal"/>
+              <w:spacing w:lineRule="auto" w:line="240" w:before="0" w:after="0"/>
+              <w:rPr/>
+            </w:pPr>
+            <w:r>
+              <w:rPr>
+                <w:b w:val="false"/>
+                <w:bCs w:val="false"/>
+              </w:rPr>
+              <w:t>2.93</w:t>
+            </w:r>
+            <w:r>
+              <w:rPr>
+                <w:b w:val="false"/>
+                <w:bCs w:val="false"/>
+              </w:rPr>
+              <w:t xml:space="preserve"> x 10</w:t>
+            </w:r>
+            <w:r>
+              <w:rPr>
+                <w:b w:val="false"/>
+                <w:bCs w:val="false"/>
+                <w:vertAlign w:val="superscript"/>
+              </w:rPr>
+              <w:t>-</w:t>
+            </w:r>
+            <w:r>
+              <w:rPr>
+                <w:b w:val="false"/>
+                <w:bCs w:val="false"/>
+                <w:vertAlign w:val="superscript"/>
+              </w:rPr>
+              <w:t>4</w:t>
+            </w:r>
+          </w:p>
+        </w:tc>
+        <w:tc>
+          <w:tcPr>
+            <w:tcW w:w="1796" w:type="dxa"/>
+            <w:tcBorders/>
+            <w:shd w:fill="auto" w:val="clear"/>
+            <w:tcMar>
+              <w:left w:w="98" w:type="dxa"/>
+            </w:tcMar>
+          </w:tcPr>
+          <w:p>
+            <w:pPr>
+              <w:pStyle w:val="Normal"/>
+              <w:spacing w:lineRule="auto" w:line="240" w:before="0" w:after="0"/>
+              <w:rPr/>
+            </w:pPr>
+            <w:r>
+              <w:rPr>
+                <w:b/>
+              </w:rPr>
+              <w:t xml:space="preserve">             </w:t>
+            </w:r>
+            <w:r>
+              <w:rPr>
+                <w:b w:val="false"/>
+                <w:bCs w:val="false"/>
+              </w:rPr>
+              <w:t>57</w:t>
             </w:r>
           </w:p>
         </w:tc>
@@ -1394,22 +1538,30 @@
             <w:tcBorders/>
             <w:shd w:fill="auto" w:val="clear"/>
             <w:tcMar>
-              <w:left w:w="108" w:type="dxa"/>
-            </w:tcMar>
-          </w:tcPr>
-          <w:p>
-            <w:pPr>
-              <w:pStyle w:val="Normal"/>
-              <w:spacing w:lineRule="auto" w:line="240" w:before="0" w:after="0"/>
-              <w:rPr>
-                <w:b/>
-                <w:b/>
-              </w:rPr>
-            </w:pPr>
-            <w:r>
-              <w:rPr>
-                <w:b/>
-              </w:rPr>
+              <w:left w:w="98" w:type="dxa"/>
+            </w:tcMar>
+          </w:tcPr>
+          <w:p>
+            <w:pPr>
+              <w:pStyle w:val="Normal"/>
+              <w:spacing w:lineRule="auto" w:line="240" w:before="0" w:after="0"/>
+              <w:rPr>
+                <w:b/>
+                <w:b/>
+              </w:rPr>
+            </w:pPr>
+            <w:r>
+              <w:rPr>
+                <w:b/>
+              </w:rPr>
+              <w:t xml:space="preserve">        </w:t>
+            </w:r>
+            <w:r>
+              <w:rPr>
+                <w:b w:val="false"/>
+                <w:bCs w:val="false"/>
+              </w:rPr>
+              <w:t>30</w:t>
             </w:r>
           </w:p>
         </w:tc>
@@ -1419,22 +1571,30 @@
             <w:tcBorders/>
             <w:shd w:fill="auto" w:val="clear"/>
             <w:tcMar>
-              <w:left w:w="108" w:type="dxa"/>
-            </w:tcMar>
-          </w:tcPr>
-          <w:p>
-            <w:pPr>
-              <w:pStyle w:val="Normal"/>
-              <w:spacing w:lineRule="auto" w:line="240" w:before="0" w:after="0"/>
-              <w:rPr>
-                <w:b/>
-                <w:b/>
-              </w:rPr>
-            </w:pPr>
-            <w:r>
-              <w:rPr>
-                <w:b/>
-              </w:rPr>
+              <w:left w:w="98" w:type="dxa"/>
+            </w:tcMar>
+          </w:tcPr>
+          <w:p>
+            <w:pPr>
+              <w:pStyle w:val="Normal"/>
+              <w:spacing w:lineRule="auto" w:line="240" w:before="0" w:after="0"/>
+              <w:rPr>
+                <w:b/>
+                <w:b/>
+              </w:rPr>
+            </w:pPr>
+            <w:r>
+              <w:rPr>
+                <w:b/>
+              </w:rPr>
+              <w:t xml:space="preserve">           </w:t>
+            </w:r>
+            <w:r>
+              <w:rPr>
+                <w:b w:val="false"/>
+                <w:bCs w:val="false"/>
+              </w:rPr>
+              <w:t>9</w:t>
             </w:r>
           </w:p>
         </w:tc>
@@ -1522,6 +1682,8 @@
       </w:pPr>
       <w:rPr>
         <w:rFonts w:ascii="Symbol" w:hAnsi="Symbol" w:cs="Symbol" w:hint="default"/>
+        <w:b/>
+        <w:rFonts w:cs="Symbol"/>
       </w:rPr>
     </w:lvl>
     <w:lvl w:ilvl="1">
@@ -1547,6 +1709,7 @@
       </w:pPr>
       <w:rPr>
         <w:rFonts w:ascii="Wingdings" w:hAnsi="Wingdings" w:cs="Wingdings" w:hint="default"/>
+        <w:rFonts w:cs="Wingdings"/>
       </w:rPr>
     </w:lvl>
     <w:lvl w:ilvl="3">
@@ -1559,6 +1722,7 @@
       </w:pPr>
       <w:rPr>
         <w:rFonts w:ascii="Symbol" w:hAnsi="Symbol" w:cs="Symbol" w:hint="default"/>
+        <w:rFonts w:cs="Symbol"/>
       </w:rPr>
     </w:lvl>
     <w:lvl w:ilvl="4">
@@ -1584,6 +1748,7 @@
       </w:pPr>
       <w:rPr>
         <w:rFonts w:ascii="Wingdings" w:hAnsi="Wingdings" w:cs="Wingdings" w:hint="default"/>
+        <w:rFonts w:cs="Wingdings"/>
       </w:rPr>
     </w:lvl>
     <w:lvl w:ilvl="6">
@@ -1596,6 +1761,7 @@
       </w:pPr>
       <w:rPr>
         <w:rFonts w:ascii="Symbol" w:hAnsi="Symbol" w:cs="Symbol" w:hint="default"/>
+        <w:rFonts w:cs="Symbol"/>
       </w:rPr>
     </w:lvl>
     <w:lvl w:ilvl="7">
@@ -1621,6 +1787,7 @@
       </w:pPr>
       <w:rPr>
         <w:rFonts w:ascii="Wingdings" w:hAnsi="Wingdings" w:cs="Wingdings" w:hint="default"/>
+        <w:rFonts w:cs="Wingdings"/>
       </w:rPr>
     </w:lvl>
   </w:abstractNum>
@@ -1758,7 +1925,6 @@
     <w:rPrDefault>
       <w:rPr>
         <w:rFonts w:ascii="Calibri" w:hAnsi="Calibri" w:eastAsia="Calibri" w:cs="" w:asciiTheme="minorHAnsi" w:cstheme="minorBidi" w:eastAsiaTheme="minorHAnsi" w:hAnsiTheme="minorHAnsi"/>
-        <w:sz w:val="22"/>
         <w:szCs w:val="22"/>
         <w:lang w:val="en-US" w:eastAsia="en-US" w:bidi="ar-SA"/>
       </w:rPr>
@@ -2156,7 +2322,7 @@
     </w:pPr>
     <w:rPr>
       <w:rFonts w:ascii="Calibri" w:hAnsi="Calibri" w:eastAsia="Calibri" w:cs="" w:asciiTheme="minorHAnsi" w:cstheme="minorBidi" w:eastAsiaTheme="minorHAnsi" w:hAnsiTheme="minorHAnsi"/>
-      <w:color w:val="auto"/>
+      <w:color w:val="00000A"/>
       <w:sz w:val="22"/>
       <w:szCs w:val="22"/>
       <w:lang w:val="en-US" w:eastAsia="en-US" w:bidi="ar-SA"/>
@@ -2258,6 +2424,134 @@
       <w:rFonts w:cs="Courier New"/>
     </w:rPr>
   </w:style>
+  <w:style w:type="character" w:styleId="ListLabel4">
+    <w:name w:val="ListLabel 4"/>
+    <w:qFormat/>
+    <w:rPr>
+      <w:rFonts w:cs="Symbol"/>
+      <w:b/>
+    </w:rPr>
+  </w:style>
+  <w:style w:type="character" w:styleId="ListLabel5">
+    <w:name w:val="ListLabel 5"/>
+    <w:qFormat/>
+    <w:rPr>
+      <w:rFonts w:cs="Courier New"/>
+    </w:rPr>
+  </w:style>
+  <w:style w:type="character" w:styleId="ListLabel6">
+    <w:name w:val="ListLabel 6"/>
+    <w:qFormat/>
+    <w:rPr>
+      <w:rFonts w:cs="Wingdings"/>
+    </w:rPr>
+  </w:style>
+  <w:style w:type="character" w:styleId="ListLabel7">
+    <w:name w:val="ListLabel 7"/>
+    <w:qFormat/>
+    <w:rPr>
+      <w:rFonts w:cs="Symbol"/>
+    </w:rPr>
+  </w:style>
+  <w:style w:type="character" w:styleId="ListLabel8">
+    <w:name w:val="ListLabel 8"/>
+    <w:qFormat/>
+    <w:rPr>
+      <w:rFonts w:cs="Courier New"/>
+    </w:rPr>
+  </w:style>
+  <w:style w:type="character" w:styleId="ListLabel9">
+    <w:name w:val="ListLabel 9"/>
+    <w:qFormat/>
+    <w:rPr>
+      <w:rFonts w:cs="Wingdings"/>
+    </w:rPr>
+  </w:style>
+  <w:style w:type="character" w:styleId="ListLabel10">
+    <w:name w:val="ListLabel 10"/>
+    <w:qFormat/>
+    <w:rPr>
+      <w:rFonts w:cs="Symbol"/>
+    </w:rPr>
+  </w:style>
+  <w:style w:type="character" w:styleId="ListLabel11">
+    <w:name w:val="ListLabel 11"/>
+    <w:qFormat/>
+    <w:rPr>
+      <w:rFonts w:cs="Courier New"/>
+    </w:rPr>
+  </w:style>
+  <w:style w:type="character" w:styleId="ListLabel12">
+    <w:name w:val="ListLabel 12"/>
+    <w:qFormat/>
+    <w:rPr>
+      <w:rFonts w:cs="Wingdings"/>
+    </w:rPr>
+  </w:style>
+  <w:style w:type="character" w:styleId="ListLabel13">
+    <w:name w:val="ListLabel 13"/>
+    <w:qFormat/>
+    <w:rPr>
+      <w:rFonts w:cs="Symbol"/>
+      <w:b/>
+    </w:rPr>
+  </w:style>
+  <w:style w:type="character" w:styleId="ListLabel14">
+    <w:name w:val="ListLabel 14"/>
+    <w:qFormat/>
+    <w:rPr>
+      <w:rFonts w:cs="Courier New"/>
+    </w:rPr>
+  </w:style>
+  <w:style w:type="character" w:styleId="ListLabel15">
+    <w:name w:val="ListLabel 15"/>
+    <w:qFormat/>
+    <w:rPr>
+      <w:rFonts w:cs="Wingdings"/>
+    </w:rPr>
+  </w:style>
+  <w:style w:type="character" w:styleId="ListLabel16">
+    <w:name w:val="ListLabel 16"/>
+    <w:qFormat/>
+    <w:rPr>
+      <w:rFonts w:cs="Symbol"/>
+    </w:rPr>
+  </w:style>
+  <w:style w:type="character" w:styleId="ListLabel17">
+    <w:name w:val="ListLabel 17"/>
+    <w:qFormat/>
+    <w:rPr>
+      <w:rFonts w:cs="Courier New"/>
+    </w:rPr>
+  </w:style>
+  <w:style w:type="character" w:styleId="ListLabel18">
+    <w:name w:val="ListLabel 18"/>
+    <w:qFormat/>
+    <w:rPr>
+      <w:rFonts w:cs="Wingdings"/>
+    </w:rPr>
+  </w:style>
+  <w:style w:type="character" w:styleId="ListLabel19">
+    <w:name w:val="ListLabel 19"/>
+    <w:qFormat/>
+    <w:rPr>
+      <w:rFonts w:cs="Symbol"/>
+    </w:rPr>
+  </w:style>
+  <w:style w:type="character" w:styleId="ListLabel20">
+    <w:name w:val="ListLabel 20"/>
+    <w:qFormat/>
+    <w:rPr>
+      <w:rFonts w:cs="Courier New"/>
+    </w:rPr>
+  </w:style>
+  <w:style w:type="character" w:styleId="ListLabel21">
+    <w:name w:val="ListLabel 21"/>
+    <w:qFormat/>
+    <w:rPr>
+      <w:rFonts w:cs="Wingdings"/>
+    </w:rPr>
+  </w:style>
   <w:style w:type="paragraph" w:styleId="Heading">
     <w:name w:val="Heading"/>
     <w:basedOn w:val="Normal"/>
@@ -2329,7 +2623,7 @@
     </w:pPr>
     <w:rPr>
       <w:rFonts w:ascii="Calibri" w:hAnsi="Calibri" w:eastAsia="Calibri" w:cs="" w:asciiTheme="minorHAnsi" w:cstheme="minorBidi" w:eastAsiaTheme="minorHAnsi" w:hAnsiTheme="minorHAnsi"/>
-      <w:color w:val="auto"/>
+      <w:color w:val="00000A"/>
       <w:sz w:val="22"/>
       <w:szCs w:val="22"/>
       <w:lang w:val="en-US" w:eastAsia="en-US" w:bidi="ar-SA"/>

</xml_diff>

<commit_message>
Almost done with IDS without visited list.
</commit_message>
<xml_diff>
--- a/pset1/PSet1 - CS 7649.docx
+++ b/pset1/PSet1 - CS 7649.docx
@@ -1312,15 +1312,22 @@
             <w:pPr>
               <w:pStyle w:val="Normal"/>
               <w:spacing w:lineRule="auto" w:line="240" w:before="0" w:after="0"/>
-              <w:rPr>
-                <w:b/>
-                <w:b/>
-              </w:rPr>
-            </w:pPr>
-            <w:r>
-              <w:rPr>
-                <w:b/>
-              </w:rPr>
+              <w:rPr/>
+            </w:pPr>
+            <w:r>
+              <w:rPr>
+                <w:b w:val="false"/>
+                <w:bCs w:val="false"/>
+              </w:rPr>
+              <w:t>5.75 x 10</w:t>
+            </w:r>
+            <w:r>
+              <w:rPr>
+                <w:b w:val="false"/>
+                <w:bCs w:val="false"/>
+                <w:vertAlign w:val="superscript"/>
+              </w:rPr>
+              <w:t>-3</w:t>
             </w:r>
           </w:p>
         </w:tc>
@@ -1337,15 +1344,21 @@
             <w:pPr>
               <w:pStyle w:val="Normal"/>
               <w:spacing w:lineRule="auto" w:line="240" w:before="0" w:after="0"/>
-              <w:rPr>
-                <w:b/>
-                <w:b/>
-              </w:rPr>
-            </w:pPr>
-            <w:r>
-              <w:rPr>
-                <w:b/>
-              </w:rPr>
+              <w:rPr/>
+            </w:pPr>
+            <w:r>
+              <w:rPr>
+                <w:b w:val="false"/>
+                <w:bCs w:val="false"/>
+              </w:rPr>
+              <w:t xml:space="preserve">           </w:t>
+            </w:r>
+            <w:r>
+              <w:rPr>
+                <w:b w:val="false"/>
+                <w:bCs w:val="false"/>
+              </w:rPr>
+              <w:t>3479</w:t>
             </w:r>
           </w:p>
         </w:tc>
@@ -1362,15 +1375,21 @@
             <w:pPr>
               <w:pStyle w:val="Normal"/>
               <w:spacing w:lineRule="auto" w:line="240" w:before="0" w:after="0"/>
-              <w:rPr>
-                <w:b/>
-                <w:b/>
-              </w:rPr>
-            </w:pPr>
-            <w:r>
-              <w:rPr>
-                <w:b/>
-              </w:rPr>
+              <w:rPr/>
+            </w:pPr>
+            <w:r>
+              <w:rPr>
+                <w:b w:val="false"/>
+                <w:bCs w:val="false"/>
+              </w:rPr>
+              <w:t xml:space="preserve">      </w:t>
+            </w:r>
+            <w:r>
+              <w:rPr>
+                <w:b w:val="false"/>
+                <w:bCs w:val="false"/>
+              </w:rPr>
+              <w:t>1343</w:t>
             </w:r>
           </w:p>
         </w:tc>
@@ -1387,15 +1406,21 @@
             <w:pPr>
               <w:pStyle w:val="Normal"/>
               <w:spacing w:lineRule="auto" w:line="240" w:before="0" w:after="0"/>
-              <w:rPr>
-                <w:b/>
-                <w:b/>
-              </w:rPr>
-            </w:pPr>
-            <w:r>
-              <w:rPr>
-                <w:b/>
-              </w:rPr>
+              <w:rPr/>
+            </w:pPr>
+            <w:r>
+              <w:rPr>
+                <w:b w:val="false"/>
+                <w:bCs w:val="false"/>
+              </w:rPr>
+              <w:t xml:space="preserve">           </w:t>
+            </w:r>
+            <w:r>
+              <w:rPr>
+                <w:b w:val="false"/>
+                <w:bCs w:val="false"/>
+              </w:rPr>
+              <w:t>6</w:t>
             </w:r>
           </w:p>
         </w:tc>
@@ -2693,6 +2718,20 @@
     </w:pPr>
     <w:rPr/>
   </w:style>
+  <w:style w:type="paragraph" w:styleId="TableContents">
+    <w:name w:val="Table Contents"/>
+    <w:basedOn w:val="Normal"/>
+    <w:qFormat/>
+    <w:pPr/>
+    <w:rPr/>
+  </w:style>
+  <w:style w:type="paragraph" w:styleId="TableHeading">
+    <w:name w:val="Table Heading"/>
+    <w:basedOn w:val="TableContents"/>
+    <w:qFormat/>
+    <w:pPr/>
+    <w:rPr/>
+  </w:style>
   <w:style w:type="numbering" w:styleId="NoList" w:default="1">
     <w:name w:val="No List"/>
     <w:uiPriority w:val="99"/>

</xml_diff>

<commit_message>
Using the correct statespace convention. Define CSP function.
</commit_message>
<xml_diff>
--- a/pset1/PSet1 - CS 7649.docx
+++ b/pset1/PSet1 - CS 7649.docx
@@ -1358,7 +1358,7 @@
                 <w:b w:val="false"/>
                 <w:bCs w:val="false"/>
               </w:rPr>
-              <w:t>3479</w:t>
+              <w:t>4888</w:t>
             </w:r>
           </w:p>
         </w:tc>
@@ -1500,7 +1500,21 @@
                 <w:b w:val="false"/>
                 <w:bCs w:val="false"/>
               </w:rPr>
-              <w:t>1.52</w:t>
+              <w:t>1.</w:t>
+            </w:r>
+            <w:r>
+              <w:rPr>
+                <w:b w:val="false"/>
+                <w:bCs w:val="false"/>
+              </w:rPr>
+              <w:t>1</w:t>
+            </w:r>
+            <w:r>
+              <w:rPr>
+                <w:b w:val="false"/>
+                <w:bCs w:val="false"/>
+              </w:rPr>
+              <w:t>2</w:t>
             </w:r>
             <w:r>
               <w:rPr>
@@ -1523,7 +1537,7 @@
                 <w:bCs w:val="false"/>
                 <w:vertAlign w:val="superscript"/>
               </w:rPr>
-              <w:t>4</w:t>
+              <w:t>3</w:t>
             </w:r>
           </w:p>
         </w:tc>
@@ -1546,14 +1560,14 @@
               <w:rPr>
                 <w:b/>
               </w:rPr>
-              <w:t xml:space="preserve">             </w:t>
-            </w:r>
-            <w:r>
-              <w:rPr>
-                <w:b w:val="false"/>
-                <w:bCs w:val="false"/>
-              </w:rPr>
-              <w:t>57</w:t>
+              <w:t xml:space="preserve">            </w:t>
+            </w:r>
+            <w:r>
+              <w:rPr>
+                <w:b w:val="false"/>
+                <w:bCs w:val="false"/>
+              </w:rPr>
+              <w:t>749</w:t>
             </w:r>
           </w:p>
         </w:tc>
@@ -1570,10 +1584,7 @@
             <w:pPr>
               <w:pStyle w:val="Normal"/>
               <w:spacing w:lineRule="auto" w:line="240" w:before="0" w:after="0"/>
-              <w:rPr>
-                <w:b/>
-                <w:b/>
-              </w:rPr>
+              <w:rPr/>
             </w:pPr>
             <w:r>
               <w:rPr>
@@ -1586,7 +1597,7 @@
                 <w:b w:val="false"/>
                 <w:bCs w:val="false"/>
               </w:rPr>
-              <w:t>30</w:t>
+              <w:t>53</w:t>
             </w:r>
           </w:p>
         </w:tc>
@@ -1603,23 +1614,20 @@
             <w:pPr>
               <w:pStyle w:val="Normal"/>
               <w:spacing w:lineRule="auto" w:line="240" w:before="0" w:after="0"/>
-              <w:rPr>
-                <w:b/>
-                <w:b/>
-              </w:rPr>
-            </w:pPr>
-            <w:r>
-              <w:rPr>
-                <w:b/>
-              </w:rPr>
-              <w:t xml:space="preserve">           </w:t>
-            </w:r>
-            <w:r>
-              <w:rPr>
-                <w:b w:val="false"/>
-                <w:bCs w:val="false"/>
-              </w:rPr>
-              <w:t>9</w:t>
+              <w:rPr/>
+            </w:pPr>
+            <w:r>
+              <w:rPr>
+                <w:b/>
+              </w:rPr>
+              <w:t xml:space="preserve">          </w:t>
+            </w:r>
+            <w:r>
+              <w:rPr>
+                <w:b w:val="false"/>
+                <w:bCs w:val="false"/>
+              </w:rPr>
+              <w:t>11</w:t>
             </w:r>
           </w:p>
         </w:tc>

</xml_diff>